<commit_message>
Updated introduction in Project Report
</commit_message>
<xml_diff>
--- a/Projekte/Arduino-mit-Fernbedienung-steuern_Hinterniserkennung/project-report.docx
+++ b/Projekte/Arduino-mit-Fernbedienung-steuern_Hinterniserkennung/project-report.docx
@@ -4,10 +4,28 @@
   <w:body>
     <w:p>
       <w:pPr>
-        <w:rPr>
-          <w:lang w:val="en-US"/>
-        </w:rPr>
+        <w:pStyle w:val="Titel"/>
       </w:pPr>
+      <w:r>
+        <w:t xml:space="preserve">Arduino mit </w:t>
+      </w:r>
+      <w:proofErr w:type="spellStart"/>
+      <w:r>
+        <w:t>Ferbedienung</w:t>
+      </w:r>
+      <w:proofErr w:type="spellEnd"/>
+      <w:r>
+        <w:t xml:space="preserve"> Steuern &amp; Hinderniserkennung</w:t>
+      </w:r>
+    </w:p>
+    <w:p/>
+    <w:p>
+      <w:r>
+        <w:t xml:space="preserve">Während ein wenig über </w:t>
+      </w:r>
+      <w:r>
+        <w:t xml:space="preserve">einem Semester in Automatisation und Robotik habe ich einen Arduino mittels Fernsteuerung steuern können. Nachdem ich ausversehen zu oft gegen </w:t>
+      </w:r>
     </w:p>
     <w:sectPr>
       <w:pgSz w:w="11906" w:h="16838"/>
@@ -616,7 +634,6 @@
   <w:style w:type="character" w:default="1" w:styleId="Absatz-Standardschriftart">
     <w:name w:val="Default Paragraph Font"/>
     <w:uiPriority w:val="1"/>
-    <w:semiHidden/>
     <w:unhideWhenUsed/>
   </w:style>
   <w:style w:type="table" w:default="1" w:styleId="NormaleTabelle">

</xml_diff>

<commit_message>
Updated chapter "Ziel meines Projektes"
</commit_message>
<xml_diff>
--- a/Projekte/Arduino-mit-Fernbedienung-steuern_Hinterniserkennung/project-report.docx
+++ b/Projekte/Arduino-mit-Fernbedienung-steuern_Hinterniserkennung/project-report.docx
@@ -20,12 +20,60 @@
     </w:p>
     <w:p/>
     <w:p>
+      <w:pPr>
+        <w:pStyle w:val="berschrift1"/>
+      </w:pPr>
+      <w:r>
+        <w:t>Einleitung</w:t>
+      </w:r>
+    </w:p>
+    <w:p>
       <w:r>
         <w:t xml:space="preserve">Während ein wenig über </w:t>
       </w:r>
       <w:r>
-        <w:t xml:space="preserve">einem Semester in Automatisation und Robotik habe ich einen Arduino mittels Fernsteuerung steuern können. Nachdem ich ausversehen zu oft gegen </w:t>
-      </w:r>
+        <w:t xml:space="preserve">einem Semester in Automatisation und Robotik habe ich einen Arduino mittels Fernsteuerung steuern können. </w:t>
+      </w:r>
+      <w:r>
+        <w:t xml:space="preserve"> Zudem habe ich eine Hinderniserkennung mit einer Basic </w:t>
+      </w:r>
+      <w:r>
+        <w:t>Umfahr Strategie</w:t>
+      </w:r>
+      <w:r>
+        <w:t xml:space="preserve"> umsetzen können. </w:t>
+      </w:r>
+    </w:p>
+    <w:p>
+      <w:pPr>
+        <w:pStyle w:val="berschrift1"/>
+      </w:pPr>
+      <w:r>
+        <w:t>Ziel meines Projektes</w:t>
+      </w:r>
+    </w:p>
+    <w:p>
+      <w:r>
+        <w:t xml:space="preserve">Ich hatte das Ziel vor Augen, einen Roboter zu bauen und programmieren, welcher mittels einer Fernbedienung und Hinderniserkennung gesteuert werden kann. Anfangs hatte ich ein Hindernissensor nur vorne. Dies habe ich erweitert für alle vier Seiten. </w:t>
+      </w:r>
+      <w:r>
+        <w:t xml:space="preserve">Da ich nun auf allen Seiten ein Hindernissensor angebracht und programmiert habe, kann ich eine einfache </w:t>
+      </w:r>
+      <w:proofErr w:type="spellStart"/>
+      <w:r>
+        <w:t>Umfahrfunktion</w:t>
+      </w:r>
+      <w:proofErr w:type="spellEnd"/>
+      <w:r>
+        <w:t xml:space="preserve"> einbauen (Softwaretechnisch).</w:t>
+      </w:r>
+    </w:p>
+    <w:p/>
+    <w:p/>
+    <w:p>
+      <w:pPr>
+        <w:pStyle w:val="berschrift1"/>
+      </w:pPr>
     </w:p>
     <w:sectPr>
       <w:pgSz w:w="11906" w:h="16838"/>

</xml_diff>

<commit_message>
Updated chapter "Funktionsweise der Software (Arduino Skript)"
</commit_message>
<xml_diff>
--- a/Projekte/Arduino-mit-Fernbedienung-steuern_Hinterniserkennung/project-report.docx
+++ b/Projekte/Arduino-mit-Fernbedienung-steuern_Hinterniserkennung/project-report.docx
@@ -233,7 +233,95 @@
         <w:t xml:space="preserve"> (Arduino Skript)</w:t>
       </w:r>
     </w:p>
-    <w:p/>
+    <w:p>
+      <w:r>
+        <w:t>Ganz am Anfang des Skriptes habe ich die Pins und Variablen definiert. Zudem starte ich auch den «seriellen Monitor». Danach kommen die Manöver, die der Arduino unterstützt also:</w:t>
+      </w:r>
+    </w:p>
+    <w:p>
+      <w:pPr>
+        <w:pStyle w:val="Listenabsatz"/>
+        <w:numPr>
+          <w:ilvl w:val="0"/>
+          <w:numId w:val="1"/>
+        </w:numPr>
+      </w:pPr>
+      <w:r>
+        <w:t>Vorwärtsfahren</w:t>
+      </w:r>
+    </w:p>
+    <w:p>
+      <w:pPr>
+        <w:pStyle w:val="Listenabsatz"/>
+        <w:numPr>
+          <w:ilvl w:val="0"/>
+          <w:numId w:val="1"/>
+        </w:numPr>
+      </w:pPr>
+      <w:r>
+        <w:t>Rückwärtsfahren</w:t>
+      </w:r>
+    </w:p>
+    <w:p>
+      <w:pPr>
+        <w:pStyle w:val="Listenabsatz"/>
+        <w:numPr>
+          <w:ilvl w:val="0"/>
+          <w:numId w:val="1"/>
+        </w:numPr>
+      </w:pPr>
+      <w:r>
+        <w:t xml:space="preserve">Alle Pins </w:t>
+      </w:r>
+      <w:proofErr w:type="spellStart"/>
+      <w:r>
+        <w:t>ausscahlten</w:t>
+      </w:r>
+      <w:proofErr w:type="spellEnd"/>
+      <w:r>
+        <w:t xml:space="preserve"> </w:t>
+      </w:r>
+    </w:p>
+    <w:p>
+      <w:pPr>
+        <w:pStyle w:val="Listenabsatz"/>
+        <w:numPr>
+          <w:ilvl w:val="0"/>
+          <w:numId w:val="1"/>
+        </w:numPr>
+      </w:pPr>
+      <w:r>
+        <w:t>Nach links drehen</w:t>
+      </w:r>
+    </w:p>
+    <w:p>
+      <w:pPr>
+        <w:pStyle w:val="Listenabsatz"/>
+        <w:numPr>
+          <w:ilvl w:val="0"/>
+          <w:numId w:val="1"/>
+        </w:numPr>
+      </w:pPr>
+      <w:r>
+        <w:t>Nach rechts drehen</w:t>
+      </w:r>
+      <w:r>
+        <w:t xml:space="preserve"> </w:t>
+      </w:r>
+    </w:p>
+    <w:p>
+      <w:r>
+        <w:t xml:space="preserve">Nun habe ich in der Funktion </w:t>
+      </w:r>
+      <w:proofErr w:type="gramStart"/>
+      <w:r>
+        <w:t>loop(</w:t>
+      </w:r>
+      <w:proofErr w:type="gramEnd"/>
+      <w:r>
+        <w:t xml:space="preserve">) definiert, welcher Tastendruck auf der Fernbedienung, welche Funktion aufrufen soll. Danach kommen die Konfigurationen für die Hindernissensoren vorne, hinten und auf den Seiten. Damit das Skript gewisse Abläufe nicht mehrmals drin haben muss und somit das Skript kleiner wird, habe ich für jedes Manöver eine eigene Funktion erstellt. </w:t>
+      </w:r>
+    </w:p>
     <w:p>
       <w:pPr>
         <w:pStyle w:val="berschrift1"/>
@@ -255,6 +343,126 @@
     </w:sectPr>
   </w:body>
 </w:document>
+</file>
+
+<file path=word/numbering.xml><?xml version="1.0" encoding="utf-8"?>
+<w:numbering xmlns:wpc="http://schemas.microsoft.com/office/word/2010/wordprocessingCanvas" xmlns:cx="http://schemas.microsoft.com/office/drawing/2014/chartex" xmlns:cx1="http://schemas.microsoft.com/office/drawing/2015/9/8/chartex" xmlns:cx2="http://schemas.microsoft.com/office/drawing/2015/10/21/chartex" xmlns:cx3="http://schemas.microsoft.com/office/drawing/2016/5/9/chartex" xmlns:cx4="http://schemas.microsoft.com/office/drawing/2016/5/10/chartex" xmlns:cx5="http://schemas.microsoft.com/office/drawing/2016/5/11/chartex" xmlns:cx6="http://schemas.microsoft.com/office/drawing/2016/5/12/chartex" xmlns:cx7="http://schemas.microsoft.com/office/drawing/2016/5/13/chartex" xmlns:cx8="http://schemas.microsoft.com/office/drawing/2016/5/14/chartex" xmlns:mc="http://schemas.openxmlformats.org/markup-compatibility/2006" xmlns:aink="http://schemas.microsoft.com/office/drawing/2016/ink" xmlns:am3d="http://schemas.microsoft.com/office/drawing/2017/model3d" xmlns:o="urn:schemas-microsoft-com:office:office" xmlns:oel="http://schemas.microsoft.com/office/2019/extlst" xmlns:r="http://schemas.openxmlformats.org/officeDocument/2006/relationships" xmlns:m="http://schemas.openxmlformats.org/officeDocument/2006/math" xmlns:v="urn:schemas-microsoft-com:vml" xmlns:wp14="http://schemas.microsoft.com/office/word/2010/wordprocessingDrawing" xmlns:wp="http://schemas.openxmlformats.org/drawingml/2006/wordprocessingDrawing" xmlns:w10="urn:schemas-microsoft-com:office:word" xmlns:w="http://schemas.openxmlformats.org/wordprocessingml/2006/main" xmlns:w14="http://schemas.microsoft.com/office/word/2010/wordml" xmlns:w15="http://schemas.microsoft.com/office/word/2012/wordml" xmlns:w16cex="http://schemas.microsoft.com/office/word/2018/wordml/cex" xmlns:w16cid="http://schemas.microsoft.com/office/word/2016/wordml/cid" xmlns:w16="http://schemas.microsoft.com/office/word/2018/wordml" xmlns:w16sdtdh="http://schemas.microsoft.com/office/word/2020/wordml/sdtdatahash" xmlns:w16se="http://schemas.microsoft.com/office/word/2015/wordml/symex" xmlns:wpg="http://schemas.microsoft.com/office/word/2010/wordprocessingGroup" xmlns:wpi="http://schemas.microsoft.com/office/word/2010/wordprocessingInk" xmlns:wne="http://schemas.microsoft.com/office/word/2006/wordml" xmlns:wps="http://schemas.microsoft.com/office/word/2010/wordprocessingShape" mc:Ignorable="w14 w15 w16se w16cid w16 w16cex w16sdtdh wp14">
+  <w:abstractNum w:abstractNumId="0" w15:restartNumberingAfterBreak="0">
+    <w:nsid w:val="0B277E75"/>
+    <w:multiLevelType w:val="hybridMultilevel"/>
+    <w:tmpl w:val="724C442E"/>
+    <w:lvl w:ilvl="0" w:tplc="BE6E0DE6">
+      <w:numFmt w:val="bullet"/>
+      <w:lvlText w:val="-"/>
+      <w:lvlJc w:val="left"/>
+      <w:pPr>
+        <w:ind w:left="720" w:hanging="360"/>
+      </w:pPr>
+      <w:rPr>
+        <w:rFonts w:ascii="Aptos" w:eastAsiaTheme="minorHAnsi" w:hAnsi="Aptos" w:cstheme="minorBidi" w:hint="default"/>
+      </w:rPr>
+    </w:lvl>
+    <w:lvl w:ilvl="1" w:tplc="04070003" w:tentative="1">
+      <w:start w:val="1"/>
+      <w:numFmt w:val="bullet"/>
+      <w:lvlText w:val="o"/>
+      <w:lvlJc w:val="left"/>
+      <w:pPr>
+        <w:ind w:left="1440" w:hanging="360"/>
+      </w:pPr>
+      <w:rPr>
+        <w:rFonts w:ascii="Courier New" w:hAnsi="Courier New" w:cs="Courier New" w:hint="default"/>
+      </w:rPr>
+    </w:lvl>
+    <w:lvl w:ilvl="2" w:tplc="04070005" w:tentative="1">
+      <w:start w:val="1"/>
+      <w:numFmt w:val="bullet"/>
+      <w:lvlText w:val=""/>
+      <w:lvlJc w:val="left"/>
+      <w:pPr>
+        <w:ind w:left="2160" w:hanging="360"/>
+      </w:pPr>
+      <w:rPr>
+        <w:rFonts w:ascii="Wingdings" w:hAnsi="Wingdings" w:hint="default"/>
+      </w:rPr>
+    </w:lvl>
+    <w:lvl w:ilvl="3" w:tplc="04070001" w:tentative="1">
+      <w:start w:val="1"/>
+      <w:numFmt w:val="bullet"/>
+      <w:lvlText w:val=""/>
+      <w:lvlJc w:val="left"/>
+      <w:pPr>
+        <w:ind w:left="2880" w:hanging="360"/>
+      </w:pPr>
+      <w:rPr>
+        <w:rFonts w:ascii="Symbol" w:hAnsi="Symbol" w:hint="default"/>
+      </w:rPr>
+    </w:lvl>
+    <w:lvl w:ilvl="4" w:tplc="04070003" w:tentative="1">
+      <w:start w:val="1"/>
+      <w:numFmt w:val="bullet"/>
+      <w:lvlText w:val="o"/>
+      <w:lvlJc w:val="left"/>
+      <w:pPr>
+        <w:ind w:left="3600" w:hanging="360"/>
+      </w:pPr>
+      <w:rPr>
+        <w:rFonts w:ascii="Courier New" w:hAnsi="Courier New" w:cs="Courier New" w:hint="default"/>
+      </w:rPr>
+    </w:lvl>
+    <w:lvl w:ilvl="5" w:tplc="04070005" w:tentative="1">
+      <w:start w:val="1"/>
+      <w:numFmt w:val="bullet"/>
+      <w:lvlText w:val=""/>
+      <w:lvlJc w:val="left"/>
+      <w:pPr>
+        <w:ind w:left="4320" w:hanging="360"/>
+      </w:pPr>
+      <w:rPr>
+        <w:rFonts w:ascii="Wingdings" w:hAnsi="Wingdings" w:hint="default"/>
+      </w:rPr>
+    </w:lvl>
+    <w:lvl w:ilvl="6" w:tplc="04070001" w:tentative="1">
+      <w:start w:val="1"/>
+      <w:numFmt w:val="bullet"/>
+      <w:lvlText w:val=""/>
+      <w:lvlJc w:val="left"/>
+      <w:pPr>
+        <w:ind w:left="5040" w:hanging="360"/>
+      </w:pPr>
+      <w:rPr>
+        <w:rFonts w:ascii="Symbol" w:hAnsi="Symbol" w:hint="default"/>
+      </w:rPr>
+    </w:lvl>
+    <w:lvl w:ilvl="7" w:tplc="04070003" w:tentative="1">
+      <w:start w:val="1"/>
+      <w:numFmt w:val="bullet"/>
+      <w:lvlText w:val="o"/>
+      <w:lvlJc w:val="left"/>
+      <w:pPr>
+        <w:ind w:left="5760" w:hanging="360"/>
+      </w:pPr>
+      <w:rPr>
+        <w:rFonts w:ascii="Courier New" w:hAnsi="Courier New" w:cs="Courier New" w:hint="default"/>
+      </w:rPr>
+    </w:lvl>
+    <w:lvl w:ilvl="8" w:tplc="04070005" w:tentative="1">
+      <w:start w:val="1"/>
+      <w:numFmt w:val="bullet"/>
+      <w:lvlText w:val=""/>
+      <w:lvlJc w:val="left"/>
+      <w:pPr>
+        <w:ind w:left="6480" w:hanging="360"/>
+      </w:pPr>
+      <w:rPr>
+        <w:rFonts w:ascii="Wingdings" w:hAnsi="Wingdings" w:hint="default"/>
+      </w:rPr>
+    </w:lvl>
+  </w:abstractNum>
+  <w:num w:numId="1" w16cid:durableId="195436714">
+    <w:abstractNumId w:val="0"/>
+  </w:num>
+</w:numbering>
 </file>
 
 <file path=word/styles.xml><?xml version="1.0" encoding="utf-8"?>

</xml_diff>